<commit_message>
Updating student.py and adding assignment word doc
</commit_message>
<xml_diff>
--- a/module-8/CSD325 8.2 Assignment.docx
+++ b/module-8/CSD325 8.2 Assignment.docx
@@ -13,10 +13,10 @@
           <w:noProof/>
         </w:rPr>
         <w:drawing>
-          <wp:inline distT="0" distB="0" distL="0" distR="0" wp14:anchorId="7EA9C7DF" wp14:editId="060D094F">
-            <wp:extent cx="6019068" cy="5012675"/>
-            <wp:effectExtent l="0" t="0" r="1270" b="4445"/>
-            <wp:docPr id="1763628955" name="Picture 3" descr="A screen shot of a computer&#10;&#10;Description automatically generated"/>
+          <wp:inline distT="0" distB="0" distL="0" distR="0" wp14:anchorId="766C171F" wp14:editId="176BE256">
+            <wp:extent cx="5668188" cy="5210978"/>
+            <wp:effectExtent l="0" t="0" r="0" b="0"/>
+            <wp:docPr id="1535157461" name="Picture 3" descr="A screen shot of a computer program&#10;&#10;Description automatically generated"/>
             <wp:cNvGraphicFramePr>
               <a:graphicFrameLocks xmlns:a="http://schemas.openxmlformats.org/drawingml/2006/main" noChangeAspect="1"/>
             </wp:cNvGraphicFramePr>
@@ -24,7 +24,7 @@
               <a:graphicData uri="http://schemas.openxmlformats.org/drawingml/2006/picture">
                 <pic:pic xmlns:pic="http://schemas.openxmlformats.org/drawingml/2006/picture">
                   <pic:nvPicPr>
-                    <pic:cNvPr id="1763628955" name="Picture 3" descr="A screen shot of a computer&#10;&#10;Description automatically generated"/>
+                    <pic:cNvPr id="1535157461" name="Picture 3" descr="A screen shot of a computer program&#10;&#10;Description automatically generated"/>
                     <pic:cNvPicPr/>
                   </pic:nvPicPr>
                   <pic:blipFill>
@@ -42,7 +42,7 @@
                   <pic:spPr>
                     <a:xfrm>
                       <a:off x="0" y="0"/>
-                      <a:ext cx="6200707" cy="5163944"/>
+                      <a:ext cx="5691636" cy="5232535"/>
                     </a:xfrm>
                     <a:prstGeom prst="rect">
                       <a:avLst/>
@@ -64,10 +64,10 @@
           <w:noProof/>
         </w:rPr>
         <w:drawing>
-          <wp:inline distT="0" distB="0" distL="0" distR="0" wp14:anchorId="7488DB9D" wp14:editId="5AE68794">
-            <wp:extent cx="5943600" cy="1326515"/>
+          <wp:inline distT="0" distB="0" distL="0" distR="0" wp14:anchorId="41A47EBD" wp14:editId="2455161A">
+            <wp:extent cx="5943600" cy="2302510"/>
             <wp:effectExtent l="0" t="0" r="0" b="0"/>
-            <wp:docPr id="2056354063" name="Picture 2" descr="A black and white screen&#10;&#10;Description automatically generated"/>
+            <wp:docPr id="1264659966" name="Picture 1" descr="A screen shot of a computer screen&#10;&#10;Description automatically generated"/>
             <wp:cNvGraphicFramePr>
               <a:graphicFrameLocks xmlns:a="http://schemas.openxmlformats.org/drawingml/2006/main" noChangeAspect="1"/>
             </wp:cNvGraphicFramePr>
@@ -75,11 +75,11 @@
               <a:graphicData uri="http://schemas.openxmlformats.org/drawingml/2006/picture">
                 <pic:pic xmlns:pic="http://schemas.openxmlformats.org/drawingml/2006/picture">
                   <pic:nvPicPr>
-                    <pic:cNvPr id="2056354063" name="Picture 2" descr="A black and white screen&#10;&#10;Description automatically generated"/>
+                    <pic:cNvPr id="1264659966" name="Picture 1" descr="A screen shot of a computer screen&#10;&#10;Description automatically generated"/>
                     <pic:cNvPicPr/>
                   </pic:nvPicPr>
                   <pic:blipFill>
-                    <a:blip r:embed="rId5" cstate="print">
+                    <a:blip r:embed="rId5">
                       <a:extLst>
                         <a:ext uri="{28A0092B-C50C-407E-A947-70E740481C1C}">
                           <a14:useLocalDpi xmlns:a14="http://schemas.microsoft.com/office/drawing/2010/main" val="0"/>
@@ -93,7 +93,7 @@
                   <pic:spPr>
                     <a:xfrm>
                       <a:off x="0" y="0"/>
-                      <a:ext cx="5943600" cy="1326515"/>
+                      <a:ext cx="5943600" cy="2302510"/>
                     </a:xfrm>
                     <a:prstGeom prst="rect">
                       <a:avLst/>
@@ -108,6 +108,7 @@
     </w:p>
     <w:p>
       <w:r>
+        <w:lastRenderedPageBreak/>
         <w:t>Note: I don’t have the notification pop</w:t>
       </w:r>
       <w:r>
@@ -119,7 +120,6 @@
         <w:rPr>
           <w:noProof/>
         </w:rPr>
-        <w:lastRenderedPageBreak/>
         <w:drawing>
           <wp:inline distT="0" distB="0" distL="0" distR="0" wp14:anchorId="40DC3D31" wp14:editId="22DF0117">
             <wp:extent cx="3327400" cy="3949700"/>
@@ -151,6 +151,69 @@
                     <a:xfrm>
                       <a:off x="0" y="0"/>
                       <a:ext cx="3327400" cy="3949700"/>
+                    </a:xfrm>
+                    <a:prstGeom prst="rect">
+                      <a:avLst/>
+                    </a:prstGeom>
+                  </pic:spPr>
+                </pic:pic>
+              </a:graphicData>
+            </a:graphic>
+          </wp:inline>
+        </w:drawing>
+      </w:r>
+    </w:p>
+    <w:p/>
+    <w:p>
+      <w:r>
+        <w:br w:type="page"/>
+      </w:r>
+    </w:p>
+    <w:p>
+      <w:r>
+        <w:lastRenderedPageBreak/>
+        <w:t>Flowchart</w:t>
+      </w:r>
+      <w:r>
+        <w:t>:</w:t>
+      </w:r>
+    </w:p>
+    <w:p>
+      <w:r>
+        <w:rPr>
+          <w:noProof/>
+        </w:rPr>
+        <w:drawing>
+          <wp:inline distT="0" distB="0" distL="0" distR="0" wp14:anchorId="5521D343" wp14:editId="7C10F796">
+            <wp:extent cx="2986957" cy="7788925"/>
+            <wp:effectExtent l="0" t="0" r="0" b="0"/>
+            <wp:docPr id="416866909" name="Picture 5" descr="A diagram of a flowchart&#10;&#10;Description automatically generated"/>
+            <wp:cNvGraphicFramePr>
+              <a:graphicFrameLocks xmlns:a="http://schemas.openxmlformats.org/drawingml/2006/main" noChangeAspect="1"/>
+            </wp:cNvGraphicFramePr>
+            <a:graphic xmlns:a="http://schemas.openxmlformats.org/drawingml/2006/main">
+              <a:graphicData uri="http://schemas.openxmlformats.org/drawingml/2006/picture">
+                <pic:pic xmlns:pic="http://schemas.openxmlformats.org/drawingml/2006/picture">
+                  <pic:nvPicPr>
+                    <pic:cNvPr id="416866909" name="Picture 5" descr="A diagram of a flowchart&#10;&#10;Description automatically generated"/>
+                    <pic:cNvPicPr/>
+                  </pic:nvPicPr>
+                  <pic:blipFill>
+                    <a:blip r:embed="rId7">
+                      <a:extLst>
+                        <a:ext uri="{28A0092B-C50C-407E-A947-70E740481C1C}">
+                          <a14:useLocalDpi xmlns:a14="http://schemas.microsoft.com/office/drawing/2010/main" val="0"/>
+                        </a:ext>
+                      </a:extLst>
+                    </a:blip>
+                    <a:stretch>
+                      <a:fillRect/>
+                    </a:stretch>
+                  </pic:blipFill>
+                  <pic:spPr>
+                    <a:xfrm>
+                      <a:off x="0" y="0"/>
+                      <a:ext cx="3005120" cy="7836289"/>
                     </a:xfrm>
                     <a:prstGeom prst="rect">
                       <a:avLst/>

</xml_diff>